<commit_message>
Added white on color option.
</commit_message>
<xml_diff>
--- a/fig/logo_color_options.docx
+++ b/fig/logo_color_options.docx
@@ -48,8 +48,6 @@
         </w:rPr>
         <w:t>Data story architect (102 102, 204)</w:t>
       </w:r>
-      <w:bookmarkStart w:id="0" w:name="_GoBack"/>
-      <w:bookmarkEnd w:id="0"/>
     </w:p>
     <w:p>
       <w:pPr>
@@ -72,13 +70,47 @@
     </w:p>
     <w:p>
       <w:pPr>
-        <w:rPr>
-          <w:rFonts w:ascii="Rough Draft" w:hAnsi="Rough Draft"/>
-          <w:color w:val="2E3561"/>
+        <w:shd w:val="clear" w:color="auto" w:fill="2F5496" w:themeFill="accent5" w:themeFillShade="BF"/>
+        <w:rPr>
+          <w:rFonts w:ascii="Rough Draft" w:hAnsi="Rough Draft"/>
+          <w:color w:val="FFFFFF" w:themeColor="background1"/>
+          <w:spacing w:val="20"/>
           <w:sz w:val="32"/>
           <w:szCs w:val="32"/>
         </w:rPr>
       </w:pPr>
+      <w:r>
+        <w:rPr>
+          <w:rFonts w:ascii="Rough Draft" w:hAnsi="Rough Draft"/>
+          <w:color w:val="FFFFFF" w:themeColor="background1"/>
+          <w:spacing w:val="20"/>
+          <w:sz w:val="32"/>
+          <w:szCs w:val="32"/>
+        </w:rPr>
+        <w:t xml:space="preserve"> </w:t>
+      </w:r>
+      <w:r>
+        <w:rPr>
+          <w:rFonts w:ascii="Rough Draft" w:hAnsi="Rough Draft"/>
+          <w:color w:val="FFFFFF" w:themeColor="background1"/>
+          <w:spacing w:val="20"/>
+          <w:sz w:val="32"/>
+          <w:szCs w:val="32"/>
+        </w:rPr>
+        <w:t>Data</w:t>
+      </w:r>
+      <w:r>
+        <w:rPr>
+          <w:rFonts w:ascii="Rough Draft" w:hAnsi="Rough Draft"/>
+          <w:color w:val="FFFFFF" w:themeColor="background1"/>
+          <w:spacing w:val="20"/>
+          <w:sz w:val="32"/>
+          <w:szCs w:val="32"/>
+        </w:rPr>
+        <w:t xml:space="preserve"> story architect</w:t>
+      </w:r>
+      <w:bookmarkStart w:id="0" w:name="_GoBack"/>
+      <w:bookmarkEnd w:id="0"/>
     </w:p>
     <w:sectPr>
       <w:pgSz w:w="12240" w:h="15840"/>
@@ -511,6 +543,36 @@
     <w:semiHidden/>
     <w:unhideWhenUsed/>
   </w:style>
+  <w:style w:type="paragraph" w:styleId="BalloonText">
+    <w:name w:val="Balloon Text"/>
+    <w:basedOn w:val="Normal"/>
+    <w:link w:val="BalloonTextChar"/>
+    <w:uiPriority w:val="99"/>
+    <w:semiHidden/>
+    <w:unhideWhenUsed/>
+    <w:rsid w:val="005F556D"/>
+    <w:pPr>
+      <w:spacing w:after="0" w:line="240" w:lineRule="auto"/>
+    </w:pPr>
+    <w:rPr>
+      <w:rFonts w:ascii="Segoe UI" w:hAnsi="Segoe UI" w:cs="Segoe UI"/>
+      <w:sz w:val="18"/>
+      <w:szCs w:val="18"/>
+    </w:rPr>
+  </w:style>
+  <w:style w:type="character" w:customStyle="1" w:styleId="BalloonTextChar">
+    <w:name w:val="Balloon Text Char"/>
+    <w:basedOn w:val="DefaultParagraphFont"/>
+    <w:link w:val="BalloonText"/>
+    <w:uiPriority w:val="99"/>
+    <w:semiHidden/>
+    <w:rsid w:val="005F556D"/>
+    <w:rPr>
+      <w:rFonts w:ascii="Segoe UI" w:hAnsi="Segoe UI" w:cs="Segoe UI"/>
+      <w:sz w:val="18"/>
+      <w:szCs w:val="18"/>
+    </w:rPr>
+  </w:style>
 </w:styles>
 </file>
 

</xml_diff>